<commit_message>
Added Lambda Function and Higer Order function Notes and Programes.
</commit_message>
<xml_diff>
--- a/KotlinTopics/Lambda_HighOrderFunction/Lambda Function Notes.docx
+++ b/KotlinTopics/Lambda_HighOrderFunction/Lambda Function Notes.docx
@@ -1158,30 +1158,795 @@
           <w:lang w:val="en-US"/>
         </w:rPr>
       </w:pPr>
+      <w:r>
+        <w:rPr>
+          <w:b/>
+          <w:bCs/>
+          <w:lang w:val="en-US"/>
+        </w:rPr>
+        <w:lastRenderedPageBreak/>
+        <w:t>Return Type in Lambda</w:t>
+      </w:r>
+      <w:r>
+        <w:rPr>
+          <w:b/>
+          <w:bCs/>
+          <w:lang w:val="en-US"/>
+        </w:rPr>
+        <w:br/>
+      </w:r>
     </w:p>
     <w:p>
       <w:pPr>
-        <w:rPr>
-          <w:lang w:val="en-US"/>
-        </w:rPr>
-      </w:pPr>
-      <w:r>
-        <w:rPr>
-          <w:b/>
-          <w:bCs/>
-          <w:lang w:val="en-US"/>
-        </w:rPr>
-        <w:lastRenderedPageBreak/>
-        <w:t>Return Type in Lambda</w:t>
-      </w:r>
-      <w:r>
-        <w:rPr>
-          <w:b/>
-          <w:bCs/>
-          <w:lang w:val="en-US"/>
-        </w:rPr>
-        <w:br/>
-      </w:r>
+        <w:pStyle w:val="HTMLPreformatted"/>
+        <w:shd w:val="clear" w:color="auto" w:fill="2B2B2B"/>
+        <w:rPr>
+          <w:color w:val="A9B7C6"/>
+        </w:rPr>
+      </w:pPr>
+      <w:r>
+        <w:rPr>
+          <w:color w:val="808080"/>
+        </w:rPr>
+        <w:t>// Return Type is Int</w:t>
+      </w:r>
+      <w:r>
+        <w:rPr>
+          <w:color w:val="808080"/>
+        </w:rPr>
+        <w:br/>
+      </w:r>
+      <w:proofErr w:type="spellStart"/>
+      <w:r>
+        <w:rPr>
+          <w:color w:val="CC7832"/>
+        </w:rPr>
+        <w:t>val</w:t>
+      </w:r>
+      <w:proofErr w:type="spellEnd"/>
+      <w:r>
+        <w:rPr>
+          <w:color w:val="CC7832"/>
+        </w:rPr>
+        <w:t xml:space="preserve"> </w:t>
+      </w:r>
+      <w:r>
+        <w:rPr>
+          <w:i/>
+          <w:iCs/>
+          <w:color w:val="9876AA"/>
+        </w:rPr>
+        <w:t>sum</w:t>
+      </w:r>
+      <w:r>
+        <w:rPr>
+          <w:color w:val="A9B7C6"/>
+        </w:rPr>
+        <w:t>:(</w:t>
+      </w:r>
+      <w:proofErr w:type="spellStart"/>
+      <w:r>
+        <w:rPr>
+          <w:color w:val="A9B7C6"/>
+        </w:rPr>
+        <w:t>Int</w:t>
+      </w:r>
+      <w:r>
+        <w:rPr>
+          <w:color w:val="CC7832"/>
+        </w:rPr>
+        <w:t>,</w:t>
+      </w:r>
+      <w:r>
+        <w:rPr>
+          <w:color w:val="A9B7C6"/>
+        </w:rPr>
+        <w:t>Int</w:t>
+      </w:r>
+      <w:proofErr w:type="spellEnd"/>
+      <w:r>
+        <w:rPr>
+          <w:color w:val="A9B7C6"/>
+        </w:rPr>
+        <w:t>)-&gt;Int=</w:t>
+      </w:r>
+      <w:r>
+        <w:rPr>
+          <w:b/>
+          <w:bCs/>
+          <w:color w:val="A9B7C6"/>
+        </w:rPr>
+        <w:t>{</w:t>
+      </w:r>
+      <w:proofErr w:type="spellStart"/>
+      <w:r>
+        <w:rPr>
+          <w:color w:val="A9B7C6"/>
+        </w:rPr>
+        <w:t>a</w:t>
+      </w:r>
+      <w:r>
+        <w:rPr>
+          <w:color w:val="CC7832"/>
+        </w:rPr>
+        <w:t>,</w:t>
+      </w:r>
+      <w:r>
+        <w:rPr>
+          <w:color w:val="A9B7C6"/>
+        </w:rPr>
+        <w:t>b</w:t>
+      </w:r>
+      <w:proofErr w:type="spellEnd"/>
+      <w:r>
+        <w:rPr>
+          <w:b/>
+          <w:bCs/>
+          <w:color w:val="A9B7C6"/>
+        </w:rPr>
+        <w:t>-&gt;</w:t>
+      </w:r>
+      <w:r>
+        <w:rPr>
+          <w:color w:val="A9B7C6"/>
+        </w:rPr>
+        <w:t>a*b</w:t>
+      </w:r>
+      <w:r>
+        <w:rPr>
+          <w:b/>
+          <w:bCs/>
+          <w:color w:val="A9B7C6"/>
+        </w:rPr>
+        <w:t>}</w:t>
+      </w:r>
+      <w:r>
+        <w:rPr>
+          <w:b/>
+          <w:bCs/>
+          <w:color w:val="A9B7C6"/>
+        </w:rPr>
+        <w:br/>
+      </w:r>
+      <w:r>
+        <w:rPr>
+          <w:color w:val="808080"/>
+        </w:rPr>
+        <w:t xml:space="preserve">//Return Type is Unit </w:t>
+      </w:r>
+      <w:proofErr w:type="spellStart"/>
+      <w:r>
+        <w:rPr>
+          <w:color w:val="808080"/>
+        </w:rPr>
+        <w:t>i.e</w:t>
+      </w:r>
+      <w:proofErr w:type="spellEnd"/>
+      <w:r>
+        <w:rPr>
+          <w:color w:val="808080"/>
+        </w:rPr>
+        <w:t xml:space="preserve"> nothing return</w:t>
+      </w:r>
+      <w:r>
+        <w:rPr>
+          <w:color w:val="808080"/>
+        </w:rPr>
+        <w:br/>
+      </w:r>
+      <w:proofErr w:type="spellStart"/>
+      <w:r>
+        <w:rPr>
+          <w:color w:val="CC7832"/>
+        </w:rPr>
+        <w:t>val</w:t>
+      </w:r>
+      <w:proofErr w:type="spellEnd"/>
+      <w:r>
+        <w:rPr>
+          <w:color w:val="CC7832"/>
+        </w:rPr>
+        <w:t xml:space="preserve"> </w:t>
+      </w:r>
+      <w:r>
+        <w:rPr>
+          <w:i/>
+          <w:iCs/>
+          <w:color w:val="9876AA"/>
+        </w:rPr>
+        <w:t>sum_1</w:t>
+      </w:r>
+      <w:r>
+        <w:rPr>
+          <w:color w:val="A9B7C6"/>
+        </w:rPr>
+        <w:t>:(</w:t>
+      </w:r>
+      <w:proofErr w:type="spellStart"/>
+      <w:r>
+        <w:rPr>
+          <w:color w:val="A9B7C6"/>
+        </w:rPr>
+        <w:t>Int</w:t>
+      </w:r>
+      <w:r>
+        <w:rPr>
+          <w:color w:val="CC7832"/>
+        </w:rPr>
+        <w:t>,</w:t>
+      </w:r>
+      <w:r>
+        <w:rPr>
+          <w:color w:val="A9B7C6"/>
+        </w:rPr>
+        <w:t>Int</w:t>
+      </w:r>
+      <w:proofErr w:type="spellEnd"/>
+      <w:r>
+        <w:rPr>
+          <w:color w:val="A9B7C6"/>
+        </w:rPr>
+        <w:t>)-&gt;Unit=</w:t>
+      </w:r>
+      <w:r>
+        <w:rPr>
+          <w:b/>
+          <w:bCs/>
+          <w:color w:val="A9B7C6"/>
+        </w:rPr>
+        <w:t>{</w:t>
+      </w:r>
+      <w:proofErr w:type="spellStart"/>
+      <w:r>
+        <w:rPr>
+          <w:color w:val="A9B7C6"/>
+        </w:rPr>
+        <w:t>a</w:t>
+      </w:r>
+      <w:r>
+        <w:rPr>
+          <w:color w:val="CC7832"/>
+        </w:rPr>
+        <w:t>,</w:t>
+      </w:r>
+      <w:r>
+        <w:rPr>
+          <w:color w:val="A9B7C6"/>
+        </w:rPr>
+        <w:t>b</w:t>
+      </w:r>
+      <w:proofErr w:type="spellEnd"/>
+      <w:r>
+        <w:rPr>
+          <w:b/>
+          <w:bCs/>
+          <w:color w:val="A9B7C6"/>
+        </w:rPr>
+        <w:t>-&gt;</w:t>
+      </w:r>
+      <w:proofErr w:type="spellStart"/>
+      <w:r>
+        <w:rPr>
+          <w:color w:val="A9B7C6"/>
+        </w:rPr>
+        <w:t>a+b</w:t>
+      </w:r>
+      <w:proofErr w:type="spellEnd"/>
+      <w:r>
+        <w:rPr>
+          <w:b/>
+          <w:bCs/>
+          <w:color w:val="A9B7C6"/>
+        </w:rPr>
+        <w:t>}</w:t>
+      </w:r>
+      <w:r>
+        <w:rPr>
+          <w:b/>
+          <w:bCs/>
+          <w:color w:val="A9B7C6"/>
+        </w:rPr>
+        <w:br/>
+      </w:r>
+      <w:r>
+        <w:rPr>
+          <w:b/>
+          <w:bCs/>
+          <w:color w:val="A9B7C6"/>
+        </w:rPr>
+        <w:br/>
+      </w:r>
+      <w:r>
+        <w:rPr>
+          <w:color w:val="808080"/>
+        </w:rPr>
+        <w:t xml:space="preserve">// If the return type is not written by default it will return the expected </w:t>
+      </w:r>
+      <w:proofErr w:type="spellStart"/>
+      <w:r>
+        <w:rPr>
+          <w:color w:val="808080"/>
+        </w:rPr>
+        <w:t>DataType</w:t>
+      </w:r>
+      <w:proofErr w:type="spellEnd"/>
+      <w:r>
+        <w:rPr>
+          <w:color w:val="808080"/>
+        </w:rPr>
+        <w:t>.</w:t>
+      </w:r>
+      <w:r>
+        <w:rPr>
+          <w:color w:val="808080"/>
+        </w:rPr>
+        <w:br/>
+      </w:r>
+      <w:proofErr w:type="spellStart"/>
+      <w:r>
+        <w:rPr>
+          <w:color w:val="CC7832"/>
+        </w:rPr>
+        <w:t>val</w:t>
+      </w:r>
+      <w:proofErr w:type="spellEnd"/>
+      <w:r>
+        <w:rPr>
+          <w:color w:val="CC7832"/>
+        </w:rPr>
+        <w:t xml:space="preserve"> </w:t>
+      </w:r>
+      <w:r>
+        <w:rPr>
+          <w:i/>
+          <w:iCs/>
+          <w:color w:val="9876AA"/>
+        </w:rPr>
+        <w:t>sum_2</w:t>
+      </w:r>
+      <w:r>
+        <w:rPr>
+          <w:color w:val="A9B7C6"/>
+        </w:rPr>
+        <w:t>=</w:t>
+      </w:r>
+      <w:r>
+        <w:rPr>
+          <w:b/>
+          <w:bCs/>
+          <w:color w:val="A9B7C6"/>
+        </w:rPr>
+        <w:t>{</w:t>
+      </w:r>
+      <w:proofErr w:type="spellStart"/>
+      <w:r>
+        <w:rPr>
+          <w:color w:val="A9B7C6"/>
+        </w:rPr>
+        <w:t>a:Int</w:t>
+      </w:r>
+      <w:r>
+        <w:rPr>
+          <w:color w:val="CC7832"/>
+        </w:rPr>
+        <w:t>,</w:t>
+      </w:r>
+      <w:r>
+        <w:rPr>
+          <w:color w:val="A9B7C6"/>
+        </w:rPr>
+        <w:t>b:Int</w:t>
+      </w:r>
+      <w:proofErr w:type="spellEnd"/>
+      <w:r>
+        <w:rPr>
+          <w:b/>
+          <w:bCs/>
+          <w:color w:val="A9B7C6"/>
+        </w:rPr>
+        <w:t>-&gt;</w:t>
+      </w:r>
+      <w:r>
+        <w:rPr>
+          <w:color w:val="A9B7C6"/>
+        </w:rPr>
+        <w:t>a*b</w:t>
+      </w:r>
+      <w:r>
+        <w:rPr>
+          <w:b/>
+          <w:bCs/>
+          <w:color w:val="A9B7C6"/>
+        </w:rPr>
+        <w:t>}</w:t>
+      </w:r>
+      <w:r>
+        <w:rPr>
+          <w:b/>
+          <w:bCs/>
+          <w:color w:val="A9B7C6"/>
+        </w:rPr>
+        <w:br/>
+      </w:r>
+      <w:r>
+        <w:rPr>
+          <w:b/>
+          <w:bCs/>
+          <w:color w:val="A9B7C6"/>
+        </w:rPr>
+        <w:br/>
+      </w:r>
+      <w:r>
+        <w:rPr>
+          <w:i/>
+          <w:iCs/>
+          <w:color w:val="629755"/>
+        </w:rPr>
+        <w:t>/**</w:t>
+      </w:r>
+      <w:r>
+        <w:rPr>
+          <w:i/>
+          <w:iCs/>
+          <w:color w:val="629755"/>
+        </w:rPr>
+        <w:br/>
+        <w:t xml:space="preserve"> * Note:- If the operation is handled in a single statement the return type is automatically Given from Compiler.</w:t>
+      </w:r>
+      <w:r>
+        <w:rPr>
+          <w:i/>
+          <w:iCs/>
+          <w:color w:val="629755"/>
+        </w:rPr>
+        <w:br/>
+        <w:t xml:space="preserve"> * Hover </w:t>
+      </w:r>
+      <w:proofErr w:type="spellStart"/>
+      <w:r>
+        <w:rPr>
+          <w:i/>
+          <w:iCs/>
+          <w:color w:val="629755"/>
+        </w:rPr>
+        <w:t>ing</w:t>
+      </w:r>
+      <w:proofErr w:type="spellEnd"/>
+      <w:r>
+        <w:rPr>
+          <w:i/>
+          <w:iCs/>
+          <w:color w:val="629755"/>
+        </w:rPr>
+        <w:t xml:space="preserve"> over the reference variable It can be found out.</w:t>
+      </w:r>
+      <w:r>
+        <w:rPr>
+          <w:i/>
+          <w:iCs/>
+          <w:color w:val="629755"/>
+        </w:rPr>
+        <w:br/>
+        <w:t xml:space="preserve"> * In this return type is Int.</w:t>
+      </w:r>
+      <w:r>
+        <w:rPr>
+          <w:i/>
+          <w:iCs/>
+          <w:color w:val="629755"/>
+        </w:rPr>
+        <w:br/>
+        <w:t xml:space="preserve"> */</w:t>
+      </w:r>
+      <w:r>
+        <w:rPr>
+          <w:i/>
+          <w:iCs/>
+          <w:color w:val="629755"/>
+        </w:rPr>
+        <w:br/>
+      </w:r>
+      <w:proofErr w:type="spellStart"/>
+      <w:r>
+        <w:rPr>
+          <w:color w:val="CC7832"/>
+        </w:rPr>
+        <w:t>val</w:t>
+      </w:r>
+      <w:proofErr w:type="spellEnd"/>
+      <w:r>
+        <w:rPr>
+          <w:color w:val="CC7832"/>
+        </w:rPr>
+        <w:t xml:space="preserve"> </w:t>
+      </w:r>
+      <w:r>
+        <w:rPr>
+          <w:i/>
+          <w:iCs/>
+          <w:color w:val="9876AA"/>
+        </w:rPr>
+        <w:t>sum_3</w:t>
+      </w:r>
+      <w:r>
+        <w:rPr>
+          <w:color w:val="A9B7C6"/>
+        </w:rPr>
+        <w:t>=</w:t>
+      </w:r>
+      <w:r>
+        <w:rPr>
+          <w:b/>
+          <w:bCs/>
+          <w:color w:val="A9B7C6"/>
+        </w:rPr>
+        <w:t>{</w:t>
+      </w:r>
+      <w:proofErr w:type="spellStart"/>
+      <w:r>
+        <w:rPr>
+          <w:color w:val="A9B7C6"/>
+        </w:rPr>
+        <w:t>a:Int</w:t>
+      </w:r>
+      <w:r>
+        <w:rPr>
+          <w:color w:val="CC7832"/>
+        </w:rPr>
+        <w:t>,</w:t>
+      </w:r>
+      <w:r>
+        <w:rPr>
+          <w:color w:val="A9B7C6"/>
+        </w:rPr>
+        <w:t>b:Int</w:t>
+      </w:r>
+      <w:proofErr w:type="spellEnd"/>
+      <w:r>
+        <w:rPr>
+          <w:b/>
+          <w:bCs/>
+          <w:color w:val="A9B7C6"/>
+        </w:rPr>
+        <w:t xml:space="preserve">-&gt; </w:t>
+      </w:r>
+      <w:proofErr w:type="spellStart"/>
+      <w:r>
+        <w:rPr>
+          <w:color w:val="A9B7C6"/>
+        </w:rPr>
+        <w:t>a+b</w:t>
+      </w:r>
+      <w:proofErr w:type="spellEnd"/>
+      <w:r>
+        <w:rPr>
+          <w:b/>
+          <w:bCs/>
+          <w:color w:val="A9B7C6"/>
+        </w:rPr>
+        <w:t>}</w:t>
+      </w:r>
+      <w:r>
+        <w:rPr>
+          <w:b/>
+          <w:bCs/>
+          <w:color w:val="A9B7C6"/>
+        </w:rPr>
+        <w:br/>
+      </w:r>
+      <w:r>
+        <w:rPr>
+          <w:b/>
+          <w:bCs/>
+          <w:color w:val="A9B7C6"/>
+        </w:rPr>
+        <w:br/>
+      </w:r>
+      <w:r>
+        <w:rPr>
+          <w:i/>
+          <w:iCs/>
+          <w:color w:val="629755"/>
+        </w:rPr>
+        <w:t>/**</w:t>
+      </w:r>
+      <w:r>
+        <w:rPr>
+          <w:i/>
+          <w:iCs/>
+          <w:color w:val="629755"/>
+        </w:rPr>
+        <w:br/>
+        <w:t xml:space="preserve"> * Note :- If the operation is not handled in a single line ,rather some extra operation is carried.</w:t>
+      </w:r>
+      <w:r>
+        <w:rPr>
+          <w:i/>
+          <w:iCs/>
+          <w:color w:val="629755"/>
+        </w:rPr>
+        <w:br/>
+        <w:t xml:space="preserve"> * Then by default the return type is Unit.</w:t>
+      </w:r>
+      <w:r>
+        <w:rPr>
+          <w:i/>
+          <w:iCs/>
+          <w:color w:val="629755"/>
+        </w:rPr>
+        <w:br/>
+        <w:t xml:space="preserve"> * But return type can be mentioned by declaring it.</w:t>
+      </w:r>
+      <w:r>
+        <w:rPr>
+          <w:i/>
+          <w:iCs/>
+          <w:color w:val="629755"/>
+        </w:rPr>
+        <w:br/>
+        <w:t xml:space="preserve"> * In this return type is Int</w:t>
+      </w:r>
+      <w:r>
+        <w:rPr>
+          <w:i/>
+          <w:iCs/>
+          <w:color w:val="629755"/>
+        </w:rPr>
+        <w:br/>
+        <w:t xml:space="preserve"> */</w:t>
+      </w:r>
+      <w:r>
+        <w:rPr>
+          <w:i/>
+          <w:iCs/>
+          <w:color w:val="629755"/>
+        </w:rPr>
+        <w:br/>
+      </w:r>
+      <w:proofErr w:type="spellStart"/>
+      <w:r>
+        <w:rPr>
+          <w:color w:val="CC7832"/>
+        </w:rPr>
+        <w:t>val</w:t>
+      </w:r>
+      <w:proofErr w:type="spellEnd"/>
+      <w:r>
+        <w:rPr>
+          <w:color w:val="CC7832"/>
+        </w:rPr>
+        <w:t xml:space="preserve"> </w:t>
+      </w:r>
+      <w:r>
+        <w:rPr>
+          <w:i/>
+          <w:iCs/>
+          <w:color w:val="9876AA"/>
+        </w:rPr>
+        <w:t>sum_4</w:t>
+      </w:r>
+      <w:r>
+        <w:rPr>
+          <w:color w:val="A9B7C6"/>
+        </w:rPr>
+        <w:t>=</w:t>
+      </w:r>
+      <w:r>
+        <w:rPr>
+          <w:b/>
+          <w:bCs/>
+          <w:color w:val="A9B7C6"/>
+        </w:rPr>
+        <w:t>{</w:t>
+      </w:r>
+      <w:proofErr w:type="spellStart"/>
+      <w:r>
+        <w:rPr>
+          <w:color w:val="A9B7C6"/>
+        </w:rPr>
+        <w:t>a:Int</w:t>
+      </w:r>
+      <w:r>
+        <w:rPr>
+          <w:color w:val="CC7832"/>
+        </w:rPr>
+        <w:t>,</w:t>
+      </w:r>
+      <w:r>
+        <w:rPr>
+          <w:color w:val="A9B7C6"/>
+        </w:rPr>
+        <w:t>b:Int</w:t>
+      </w:r>
+      <w:proofErr w:type="spellEnd"/>
+      <w:r>
+        <w:rPr>
+          <w:b/>
+          <w:bCs/>
+          <w:color w:val="A9B7C6"/>
+        </w:rPr>
+        <w:t>-&gt;</w:t>
+      </w:r>
+      <w:r>
+        <w:rPr>
+          <w:b/>
+          <w:bCs/>
+          <w:color w:val="A9B7C6"/>
+        </w:rPr>
+        <w:br/>
+        <w:t xml:space="preserve">    </w:t>
+      </w:r>
+      <w:proofErr w:type="spellStart"/>
+      <w:r>
+        <w:rPr>
+          <w:color w:val="CC7832"/>
+        </w:rPr>
+        <w:t>val</w:t>
+      </w:r>
+      <w:proofErr w:type="spellEnd"/>
+      <w:r>
+        <w:rPr>
+          <w:color w:val="CC7832"/>
+        </w:rPr>
+        <w:t xml:space="preserve"> </w:t>
+      </w:r>
+      <w:proofErr w:type="spellStart"/>
+      <w:r>
+        <w:rPr>
+          <w:color w:val="A9B7C6"/>
+        </w:rPr>
+        <w:t>realProfit</w:t>
+      </w:r>
+      <w:proofErr w:type="spellEnd"/>
+      <w:r>
+        <w:rPr>
+          <w:color w:val="A9B7C6"/>
+        </w:rPr>
+        <w:t>=a*b</w:t>
+      </w:r>
+      <w:r>
+        <w:rPr>
+          <w:color w:val="A9B7C6"/>
+        </w:rPr>
+        <w:br/>
+        <w:t xml:space="preserve">     </w:t>
+      </w:r>
+      <w:proofErr w:type="spellStart"/>
+      <w:r>
+        <w:rPr>
+          <w:color w:val="A9B7C6"/>
+        </w:rPr>
+        <w:t>realProfit</w:t>
+      </w:r>
+      <w:proofErr w:type="spellEnd"/>
+      <w:r>
+        <w:rPr>
+          <w:color w:val="A9B7C6"/>
+        </w:rPr>
+        <w:br/>
+      </w:r>
+      <w:r>
+        <w:rPr>
+          <w:b/>
+          <w:bCs/>
+          <w:color w:val="A9B7C6"/>
+        </w:rPr>
+        <w:t>}</w:t>
+      </w:r>
+    </w:p>
+    <w:p>
+      <w:pPr>
+        <w:rPr>
+          <w:lang w:val="en-US"/>
+        </w:rPr>
+      </w:pPr>
+    </w:p>
+    <w:p>
+      <w:pPr>
+        <w:rPr>
+          <w:lang w:val="en-US"/>
+        </w:rPr>
+      </w:pPr>
     </w:p>
     <w:sectPr>
       <w:pgSz w:w="11906" w:h="16838"/>

</xml_diff>